<commit_message>
nmv 04 11 2023
</commit_message>
<xml_diff>
--- a/TS Jatai Ghanam Project/TS 3.2/TS 3.2 Jatai Malayalam Corrections.docx
+++ b/TS Jatai Ghanam Project/TS 3.2/TS 3.2 Jatai Malayalam Corrections.docx
@@ -9052,6 +9052,7 @@
                 <w:color w:val="000000"/>
                 <w:sz w:val="32"/>
                 <w:szCs w:val="40"/>
+                <w:lang w:val="it-IT"/>
               </w:rPr>
             </w:pPr>
             <w:r>
@@ -9059,6 +9060,7 @@
                 <w:rFonts w:cs="BRH Malayalam Extra"/>
                 <w:color w:val="000000"/>
                 <w:szCs w:val="40"/>
+                <w:lang w:val="it-IT"/>
               </w:rPr>
               <w:t>38</w:t>
             </w:r>
@@ -9068,6 +9070,7 @@
                 <w:color w:val="000000"/>
                 <w:sz w:val="32"/>
                 <w:szCs w:val="40"/>
+                <w:lang w:val="it-IT"/>
               </w:rPr>
               <w:t>)</w:t>
             </w:r>
@@ -9077,6 +9080,7 @@
                 <w:color w:val="000000"/>
                 <w:sz w:val="32"/>
                 <w:szCs w:val="40"/>
+                <w:lang w:val="it-IT"/>
               </w:rPr>
               <w:tab/>
             </w:r>
@@ -9085,6 +9089,7 @@
                 <w:rFonts w:cs="BRH Malayalam Extra"/>
                 <w:color w:val="000000"/>
                 <w:szCs w:val="40"/>
+                <w:lang w:val="it-IT"/>
               </w:rPr>
               <w:t>3</w:t>
             </w:r>
@@ -9094,6 +9099,7 @@
                 <w:color w:val="000000"/>
                 <w:sz w:val="32"/>
                 <w:szCs w:val="40"/>
+                <w:lang w:val="it-IT"/>
               </w:rPr>
               <w:t>.</w:t>
             </w:r>
@@ -9102,6 +9108,7 @@
                 <w:rFonts w:cs="BRH Malayalam Extra"/>
                 <w:color w:val="000000"/>
                 <w:szCs w:val="40"/>
+                <w:lang w:val="it-IT"/>
               </w:rPr>
               <w:t>2</w:t>
             </w:r>
@@ -9111,6 +9118,7 @@
                 <w:color w:val="000000"/>
                 <w:sz w:val="32"/>
                 <w:szCs w:val="40"/>
+                <w:lang w:val="it-IT"/>
               </w:rPr>
               <w:t>.</w:t>
             </w:r>
@@ -9119,6 +9127,7 @@
                 <w:rFonts w:cs="BRH Malayalam Extra"/>
                 <w:color w:val="000000"/>
                 <w:szCs w:val="40"/>
+                <w:lang w:val="it-IT"/>
               </w:rPr>
               <w:t>4</w:t>
             </w:r>
@@ -9128,6 +9137,7 @@
                 <w:color w:val="000000"/>
                 <w:sz w:val="32"/>
                 <w:szCs w:val="40"/>
+                <w:lang w:val="it-IT"/>
               </w:rPr>
               <w:t>.</w:t>
             </w:r>
@@ -9136,6 +9146,7 @@
                 <w:rFonts w:cs="BRH Malayalam Extra"/>
                 <w:color w:val="000000"/>
                 <w:szCs w:val="40"/>
+                <w:lang w:val="it-IT"/>
               </w:rPr>
               <w:t>3</w:t>
             </w:r>
@@ -9145,6 +9156,7 @@
                 <w:color w:val="000000"/>
                 <w:sz w:val="32"/>
                 <w:szCs w:val="40"/>
+                <w:lang w:val="it-IT"/>
               </w:rPr>
               <w:t>(</w:t>
             </w:r>
@@ -9153,6 +9165,7 @@
                 <w:rFonts w:cs="BRH Malayalam Extra"/>
                 <w:color w:val="000000"/>
                 <w:szCs w:val="40"/>
+                <w:lang w:val="it-IT"/>
               </w:rPr>
               <w:t>34</w:t>
             </w:r>
@@ -9162,44 +9175,27 @@
                 <w:color w:val="000000"/>
                 <w:sz w:val="32"/>
                 <w:szCs w:val="40"/>
-              </w:rPr>
-              <w:t>)</w:t>
-            </w:r>
-            <w:proofErr w:type="gramStart"/>
-            <w:r>
-              <w:rPr>
-                <w:rFonts w:ascii="BRH Malayalam Extra" w:hAnsi="BRH Malayalam Extra" w:cs="BRH Malayalam Extra"/>
-                <w:color w:val="000000"/>
-                <w:sz w:val="32"/>
-                <w:szCs w:val="40"/>
-              </w:rPr>
-              <w:t>-  B</w:t>
-            </w:r>
-            <w:proofErr w:type="gramEnd"/>
-            <w:r>
-              <w:rPr>
-                <w:rFonts w:ascii="BRH Malayalam Extra" w:hAnsi="BRH Malayalam Extra" w:cs="BRH Malayalam Extra"/>
-                <w:color w:val="000000"/>
-                <w:sz w:val="32"/>
-                <w:szCs w:val="40"/>
-              </w:rPr>
-              <w:t xml:space="preserve"> | E</w:t>
-            </w:r>
-            <w:r>
-              <w:rPr>
-                <w:rFonts w:ascii="BRH Malayalam Extra" w:hAnsi="BRH Malayalam Extra" w:cs="BRH Malayalam Extra"/>
-                <w:color w:val="000000"/>
-                <w:sz w:val="26"/>
-                <w:szCs w:val="40"/>
-              </w:rPr>
-              <w:t>–</w:t>
-            </w:r>
-            <w:r>
-              <w:rPr>
-                <w:rFonts w:ascii="BRH Malayalam Extra" w:hAnsi="BRH Malayalam Extra" w:cs="BRH Malayalam Extra"/>
-                <w:color w:val="000000"/>
-                <w:sz w:val="32"/>
-                <w:szCs w:val="40"/>
+                <w:lang w:val="it-IT"/>
+              </w:rPr>
+              <w:t>)-  B | E</w:t>
+            </w:r>
+            <w:r>
+              <w:rPr>
+                <w:rFonts w:ascii="BRH Malayalam Extra" w:hAnsi="BRH Malayalam Extra" w:cs="BRH Malayalam Extra"/>
+                <w:color w:val="000000"/>
+                <w:sz w:val="26"/>
+                <w:szCs w:val="40"/>
+                <w:lang w:val="it-IT"/>
+              </w:rPr>
+              <w:t>–</w:t>
+            </w:r>
+            <w:r>
+              <w:rPr>
+                <w:rFonts w:ascii="BRH Malayalam Extra" w:hAnsi="BRH Malayalam Extra" w:cs="BRH Malayalam Extra"/>
+                <w:color w:val="000000"/>
+                <w:sz w:val="32"/>
+                <w:szCs w:val="40"/>
+                <w:lang w:val="it-IT"/>
               </w:rPr>
               <w:t>Pâ</w:t>
             </w:r>
@@ -9209,15 +9205,17 @@
                 <w:color w:val="000000"/>
                 <w:sz w:val="26"/>
                 <w:szCs w:val="40"/>
-              </w:rPr>
-              <w:t>–</w:t>
-            </w:r>
-            <w:r>
-              <w:rPr>
-                <w:rFonts w:ascii="BRH Malayalam Extra" w:hAnsi="BRH Malayalam Extra" w:cs="BRH Malayalam Extra"/>
-                <w:color w:val="000000"/>
-                <w:sz w:val="32"/>
-                <w:szCs w:val="40"/>
+                <w:lang w:val="it-IT"/>
+              </w:rPr>
+              <w:t>–</w:t>
+            </w:r>
+            <w:r>
+              <w:rPr>
+                <w:rFonts w:ascii="BRH Malayalam Extra" w:hAnsi="BRH Malayalam Extra" w:cs="BRH Malayalam Extra"/>
+                <w:color w:val="000000"/>
+                <w:sz w:val="32"/>
+                <w:szCs w:val="40"/>
+                <w:lang w:val="it-IT"/>
               </w:rPr>
               <w:t>Zy</w:t>
             </w:r>
@@ -9227,15 +9225,17 @@
                 <w:color w:val="000000"/>
                 <w:sz w:val="26"/>
                 <w:szCs w:val="40"/>
-              </w:rPr>
-              <w:t>–</w:t>
-            </w:r>
-            <w:r>
-              <w:rPr>
-                <w:rFonts w:ascii="BRH Malayalam Extra" w:hAnsi="BRH Malayalam Extra" w:cs="BRH Malayalam Extra"/>
-                <w:color w:val="000000"/>
-                <w:sz w:val="32"/>
-                <w:szCs w:val="40"/>
+                <w:lang w:val="it-IT"/>
+              </w:rPr>
+              <w:t>–</w:t>
+            </w:r>
+            <w:r>
+              <w:rPr>
+                <w:rFonts w:ascii="BRH Malayalam Extra" w:hAnsi="BRH Malayalam Extra" w:cs="BRH Malayalam Extra"/>
+                <w:color w:val="000000"/>
+                <w:sz w:val="32"/>
+                <w:szCs w:val="40"/>
+                <w:lang w:val="it-IT"/>
               </w:rPr>
               <w:t xml:space="preserve"> |</w:t>
             </w:r>
@@ -9250,6 +9250,7 @@
               <w:rPr>
                 <w:rFonts w:cs="BRH Malayalam Extra"/>
                 <w:szCs w:val="40"/>
+                <w:lang w:val="it-IT"/>
               </w:rPr>
             </w:pPr>
             <w:r>
@@ -9258,6 +9259,7 @@
                 <w:color w:val="000000"/>
                 <w:sz w:val="32"/>
                 <w:szCs w:val="40"/>
+                <w:lang w:val="it-IT"/>
               </w:rPr>
               <w:t>BªPâ— Zõ£</w:t>
             </w:r>
@@ -9268,6 +9270,7 @@
                 <w:sz w:val="32"/>
                 <w:szCs w:val="40"/>
                 <w:highlight w:val="yellow"/>
+                <w:lang w:val="it-IT"/>
               </w:rPr>
               <w:t>P</w:t>
             </w:r>
@@ -9277,6 +9280,7 @@
                 <w:color w:val="000000"/>
                 <w:sz w:val="32"/>
                 <w:szCs w:val="40"/>
+                <w:lang w:val="it-IT"/>
               </w:rPr>
               <w:t>â Zõxª</w:t>
             </w:r>
@@ -9287,6 +9291,7 @@
                 <w:sz w:val="32"/>
                 <w:szCs w:val="40"/>
                 <w:highlight w:val="yellow"/>
+                <w:lang w:val="it-IT"/>
               </w:rPr>
               <w:t>P</w:t>
             </w:r>
@@ -9296,6 +9301,7 @@
                 <w:color w:val="000000"/>
                 <w:sz w:val="32"/>
                 <w:szCs w:val="40"/>
+                <w:lang w:val="it-IT"/>
               </w:rPr>
               <w:t xml:space="preserve">âZy | </w:t>
             </w:r>
@@ -9323,6 +9329,7 @@
                 <w:color w:val="000000"/>
                 <w:sz w:val="32"/>
                 <w:szCs w:val="40"/>
+                <w:lang w:val="it-IT"/>
               </w:rPr>
             </w:pPr>
             <w:r>
@@ -9330,6 +9337,7 @@
                 <w:rFonts w:cs="BRH Malayalam Extra"/>
                 <w:color w:val="000000"/>
                 <w:szCs w:val="40"/>
+                <w:lang w:val="it-IT"/>
               </w:rPr>
               <w:t>38</w:t>
             </w:r>
@@ -9339,6 +9347,7 @@
                 <w:color w:val="000000"/>
                 <w:sz w:val="32"/>
                 <w:szCs w:val="40"/>
+                <w:lang w:val="it-IT"/>
               </w:rPr>
               <w:t>)</w:t>
             </w:r>
@@ -9348,6 +9357,7 @@
                 <w:color w:val="000000"/>
                 <w:sz w:val="32"/>
                 <w:szCs w:val="40"/>
+                <w:lang w:val="it-IT"/>
               </w:rPr>
               <w:tab/>
             </w:r>
@@ -9356,6 +9366,7 @@
                 <w:rFonts w:cs="BRH Malayalam Extra"/>
                 <w:color w:val="000000"/>
                 <w:szCs w:val="40"/>
+                <w:lang w:val="it-IT"/>
               </w:rPr>
               <w:t>3</w:t>
             </w:r>
@@ -9365,6 +9376,7 @@
                 <w:color w:val="000000"/>
                 <w:sz w:val="32"/>
                 <w:szCs w:val="40"/>
+                <w:lang w:val="it-IT"/>
               </w:rPr>
               <w:t>.</w:t>
             </w:r>
@@ -9373,6 +9385,7 @@
                 <w:rFonts w:cs="BRH Malayalam Extra"/>
                 <w:color w:val="000000"/>
                 <w:szCs w:val="40"/>
+                <w:lang w:val="it-IT"/>
               </w:rPr>
               <w:t>2</w:t>
             </w:r>
@@ -9382,6 +9395,7 @@
                 <w:color w:val="000000"/>
                 <w:sz w:val="32"/>
                 <w:szCs w:val="40"/>
+                <w:lang w:val="it-IT"/>
               </w:rPr>
               <w:t>.</w:t>
             </w:r>
@@ -9390,6 +9404,7 @@
                 <w:rFonts w:cs="BRH Malayalam Extra"/>
                 <w:color w:val="000000"/>
                 <w:szCs w:val="40"/>
+                <w:lang w:val="it-IT"/>
               </w:rPr>
               <w:t>4</w:t>
             </w:r>
@@ -9399,6 +9414,7 @@
                 <w:color w:val="000000"/>
                 <w:sz w:val="32"/>
                 <w:szCs w:val="40"/>
+                <w:lang w:val="it-IT"/>
               </w:rPr>
               <w:t>.</w:t>
             </w:r>
@@ -9407,6 +9423,7 @@
                 <w:rFonts w:cs="BRH Malayalam Extra"/>
                 <w:color w:val="000000"/>
                 <w:szCs w:val="40"/>
+                <w:lang w:val="it-IT"/>
               </w:rPr>
               <w:t>3</w:t>
             </w:r>
@@ -9416,6 +9433,7 @@
                 <w:color w:val="000000"/>
                 <w:sz w:val="32"/>
                 <w:szCs w:val="40"/>
+                <w:lang w:val="it-IT"/>
               </w:rPr>
               <w:t>(</w:t>
             </w:r>
@@ -9424,6 +9442,7 @@
                 <w:rFonts w:cs="BRH Malayalam Extra"/>
                 <w:color w:val="000000"/>
                 <w:szCs w:val="40"/>
+                <w:lang w:val="it-IT"/>
               </w:rPr>
               <w:t>34</w:t>
             </w:r>
@@ -9433,44 +9452,27 @@
                 <w:color w:val="000000"/>
                 <w:sz w:val="32"/>
                 <w:szCs w:val="40"/>
-              </w:rPr>
-              <w:t>)</w:t>
-            </w:r>
-            <w:proofErr w:type="gramStart"/>
-            <w:r>
-              <w:rPr>
-                <w:rFonts w:ascii="BRH Malayalam Extra" w:hAnsi="BRH Malayalam Extra" w:cs="BRH Malayalam Extra"/>
-                <w:color w:val="000000"/>
-                <w:sz w:val="32"/>
-                <w:szCs w:val="40"/>
-              </w:rPr>
-              <w:t>-  B</w:t>
-            </w:r>
-            <w:proofErr w:type="gramEnd"/>
-            <w:r>
-              <w:rPr>
-                <w:rFonts w:ascii="BRH Malayalam Extra" w:hAnsi="BRH Malayalam Extra" w:cs="BRH Malayalam Extra"/>
-                <w:color w:val="000000"/>
-                <w:sz w:val="32"/>
-                <w:szCs w:val="40"/>
-              </w:rPr>
-              <w:t xml:space="preserve"> | E</w:t>
-            </w:r>
-            <w:r>
-              <w:rPr>
-                <w:rFonts w:ascii="BRH Malayalam Extra" w:hAnsi="BRH Malayalam Extra" w:cs="BRH Malayalam Extra"/>
-                <w:color w:val="000000"/>
-                <w:sz w:val="26"/>
-                <w:szCs w:val="40"/>
-              </w:rPr>
-              <w:t>–</w:t>
-            </w:r>
-            <w:r>
-              <w:rPr>
-                <w:rFonts w:ascii="BRH Malayalam Extra" w:hAnsi="BRH Malayalam Extra" w:cs="BRH Malayalam Extra"/>
-                <w:color w:val="000000"/>
-                <w:sz w:val="32"/>
-                <w:szCs w:val="40"/>
+                <w:lang w:val="it-IT"/>
+              </w:rPr>
+              <w:t>)-  B | E</w:t>
+            </w:r>
+            <w:r>
+              <w:rPr>
+                <w:rFonts w:ascii="BRH Malayalam Extra" w:hAnsi="BRH Malayalam Extra" w:cs="BRH Malayalam Extra"/>
+                <w:color w:val="000000"/>
+                <w:sz w:val="26"/>
+                <w:szCs w:val="40"/>
+                <w:lang w:val="it-IT"/>
+              </w:rPr>
+              <w:t>–</w:t>
+            </w:r>
+            <w:r>
+              <w:rPr>
+                <w:rFonts w:ascii="BRH Malayalam Extra" w:hAnsi="BRH Malayalam Extra" w:cs="BRH Malayalam Extra"/>
+                <w:color w:val="000000"/>
+                <w:sz w:val="32"/>
+                <w:szCs w:val="40"/>
+                <w:lang w:val="it-IT"/>
               </w:rPr>
               <w:t>Pâ</w:t>
             </w:r>
@@ -9480,15 +9482,17 @@
                 <w:color w:val="000000"/>
                 <w:sz w:val="26"/>
                 <w:szCs w:val="40"/>
-              </w:rPr>
-              <w:t>–</w:t>
-            </w:r>
-            <w:r>
-              <w:rPr>
-                <w:rFonts w:ascii="BRH Malayalam Extra" w:hAnsi="BRH Malayalam Extra" w:cs="BRH Malayalam Extra"/>
-                <w:color w:val="000000"/>
-                <w:sz w:val="32"/>
-                <w:szCs w:val="40"/>
+                <w:lang w:val="it-IT"/>
+              </w:rPr>
+              <w:t>–</w:t>
+            </w:r>
+            <w:r>
+              <w:rPr>
+                <w:rFonts w:ascii="BRH Malayalam Extra" w:hAnsi="BRH Malayalam Extra" w:cs="BRH Malayalam Extra"/>
+                <w:color w:val="000000"/>
+                <w:sz w:val="32"/>
+                <w:szCs w:val="40"/>
+                <w:lang w:val="it-IT"/>
               </w:rPr>
               <w:t>Zy</w:t>
             </w:r>
@@ -9498,15 +9502,17 @@
                 <w:color w:val="000000"/>
                 <w:sz w:val="26"/>
                 <w:szCs w:val="40"/>
-              </w:rPr>
-              <w:t>–</w:t>
-            </w:r>
-            <w:r>
-              <w:rPr>
-                <w:rFonts w:ascii="BRH Malayalam Extra" w:hAnsi="BRH Malayalam Extra" w:cs="BRH Malayalam Extra"/>
-                <w:color w:val="000000"/>
-                <w:sz w:val="32"/>
-                <w:szCs w:val="40"/>
+                <w:lang w:val="it-IT"/>
+              </w:rPr>
+              <w:t>–</w:t>
+            </w:r>
+            <w:r>
+              <w:rPr>
+                <w:rFonts w:ascii="BRH Malayalam Extra" w:hAnsi="BRH Malayalam Extra" w:cs="BRH Malayalam Extra"/>
+                <w:color w:val="000000"/>
+                <w:sz w:val="32"/>
+                <w:szCs w:val="40"/>
+                <w:lang w:val="it-IT"/>
               </w:rPr>
               <w:t xml:space="preserve"> |</w:t>
             </w:r>
@@ -9521,6 +9527,7 @@
               <w:rPr>
                 <w:rFonts w:cs="BRH Malayalam Extra"/>
                 <w:szCs w:val="40"/>
+                <w:lang w:val="it-IT"/>
               </w:rPr>
             </w:pPr>
             <w:r>
@@ -9529,6 +9536,7 @@
                 <w:color w:val="000000"/>
                 <w:sz w:val="32"/>
                 <w:szCs w:val="40"/>
+                <w:lang w:val="it-IT"/>
               </w:rPr>
               <w:t>BªPâ— Zõ£</w:t>
             </w:r>
@@ -9539,6 +9547,7 @@
                 <w:sz w:val="32"/>
                 <w:szCs w:val="40"/>
                 <w:highlight w:val="green"/>
+                <w:lang w:val="it-IT"/>
               </w:rPr>
               <w:t>Pâ</w:t>
             </w:r>
@@ -9548,15 +9557,17 @@
                 <w:color w:val="000000"/>
                 <w:sz w:val="26"/>
                 <w:szCs w:val="40"/>
-              </w:rPr>
-              <w:t>–</w:t>
-            </w:r>
-            <w:r>
-              <w:rPr>
-                <w:rFonts w:ascii="BRH Malayalam Extra" w:hAnsi="BRH Malayalam Extra" w:cs="BRH Malayalam Extra"/>
-                <w:color w:val="000000"/>
-                <w:sz w:val="32"/>
-                <w:szCs w:val="40"/>
+                <w:lang w:val="it-IT"/>
+              </w:rPr>
+              <w:t>–</w:t>
+            </w:r>
+            <w:r>
+              <w:rPr>
+                <w:rFonts w:ascii="BRH Malayalam Extra" w:hAnsi="BRH Malayalam Extra" w:cs="BRH Malayalam Extra"/>
+                <w:color w:val="000000"/>
+                <w:sz w:val="32"/>
+                <w:szCs w:val="40"/>
+                <w:lang w:val="it-IT"/>
               </w:rPr>
               <w:t xml:space="preserve"> Zõxª</w:t>
             </w:r>
@@ -9567,6 +9578,7 @@
                 <w:sz w:val="32"/>
                 <w:szCs w:val="40"/>
                 <w:highlight w:val="green"/>
+                <w:lang w:val="it-IT"/>
               </w:rPr>
               <w:t>P</w:t>
             </w:r>
@@ -9576,6 +9588,7 @@
                 <w:color w:val="000000"/>
                 <w:sz w:val="32"/>
                 <w:szCs w:val="40"/>
+                <w:lang w:val="it-IT"/>
               </w:rPr>
               <w:t xml:space="preserve">—âZy | </w:t>
             </w:r>

</xml_diff>